<commit_message>
- Modified the game scene. - Tweaked the documentation files. -  Tweaked the ToDo-list. - Updated the hienovessapeli2014.png
</commit_message>
<xml_diff>
--- a/Documentation/Project Plan.docx
+++ b/Documentation/Project Plan.docx
@@ -59,6 +59,7 @@
         </w:rPr>
         <w:t xml:space="preserve">Projektinimi: </w:t>
       </w:r>
+      <w:proofErr w:type="spellStart"/>
       <w:r>
         <w:rPr>
           <w:rFonts w:ascii="Calibri" w:eastAsia="Calibri" w:hAnsi="Calibri" w:cs="Calibri"/>
@@ -66,6 +67,7 @@
         </w:rPr>
         <w:t>HexaConquest</w:t>
       </w:r>
+      <w:proofErr w:type="spellEnd"/>
     </w:p>
     <w:p>
       <w:pPr>
@@ -75,13 +77,23 @@
           <w:sz w:val="24"/>
         </w:rPr>
       </w:pPr>
-      <w:r>
-        <w:rPr>
-          <w:rFonts w:ascii="Calibri" w:eastAsia="Calibri" w:hAnsi="Calibri" w:cs="Calibri"/>
-          <w:b/>
-          <w:sz w:val="24"/>
-        </w:rPr>
-        <w:t>Why?</w:t>
+      <w:proofErr w:type="spellStart"/>
+      <w:r>
+        <w:rPr>
+          <w:rFonts w:ascii="Calibri" w:eastAsia="Calibri" w:hAnsi="Calibri" w:cs="Calibri"/>
+          <w:b/>
+          <w:sz w:val="24"/>
+        </w:rPr>
+        <w:t>Why</w:t>
+      </w:r>
+      <w:proofErr w:type="spellEnd"/>
+      <w:r>
+        <w:rPr>
+          <w:rFonts w:ascii="Calibri" w:eastAsia="Calibri" w:hAnsi="Calibri" w:cs="Calibri"/>
+          <w:b/>
+          <w:sz w:val="24"/>
+        </w:rPr>
+        <w:t>?</w:t>
       </w:r>
     </w:p>
     <w:p>
@@ -96,7 +108,23 @@
           <w:rFonts w:ascii="Calibri" w:eastAsia="Calibri" w:hAnsi="Calibri" w:cs="Calibri"/>
           <w:sz w:val="24"/>
         </w:rPr>
-        <w:t>Peli jota voi pelata ns. kasuaalisti. Ei mene paljon aikaa sisäistää pelin mekaniikkoja.</w:t>
+        <w:t xml:space="preserve">Peli jota voi pelata ns. </w:t>
+      </w:r>
+      <w:proofErr w:type="spellStart"/>
+      <w:r>
+        <w:rPr>
+          <w:rFonts w:ascii="Calibri" w:eastAsia="Calibri" w:hAnsi="Calibri" w:cs="Calibri"/>
+          <w:sz w:val="24"/>
+        </w:rPr>
+        <w:t>kasuaalisti</w:t>
+      </w:r>
+      <w:proofErr w:type="spellEnd"/>
+      <w:r>
+        <w:rPr>
+          <w:rFonts w:ascii="Calibri" w:eastAsia="Calibri" w:hAnsi="Calibri" w:cs="Calibri"/>
+          <w:sz w:val="24"/>
+        </w:rPr>
+        <w:t>. Ei mene paljon aikaa sisäistää pelin mekaniikkoja.</w:t>
       </w:r>
     </w:p>
     <w:p>
@@ -116,13 +144,23 @@
           <w:sz w:val="24"/>
         </w:rPr>
       </w:pPr>
-      <w:r>
-        <w:rPr>
-          <w:rFonts w:ascii="Calibri" w:eastAsia="Calibri" w:hAnsi="Calibri" w:cs="Calibri"/>
-          <w:b/>
-          <w:sz w:val="24"/>
-        </w:rPr>
-        <w:t>What?</w:t>
+      <w:proofErr w:type="spellStart"/>
+      <w:r>
+        <w:rPr>
+          <w:rFonts w:ascii="Calibri" w:eastAsia="Calibri" w:hAnsi="Calibri" w:cs="Calibri"/>
+          <w:b/>
+          <w:sz w:val="24"/>
+        </w:rPr>
+        <w:t>What</w:t>
+      </w:r>
+      <w:proofErr w:type="spellEnd"/>
+      <w:r>
+        <w:rPr>
+          <w:rFonts w:ascii="Calibri" w:eastAsia="Calibri" w:hAnsi="Calibri" w:cs="Calibri"/>
+          <w:b/>
+          <w:sz w:val="24"/>
+        </w:rPr>
+        <w:t>?</w:t>
       </w:r>
     </w:p>
     <w:p>
@@ -137,14 +175,39 @@
           <w:rFonts w:ascii="Calibri" w:eastAsia="Calibri" w:hAnsi="Calibri" w:cs="Calibri"/>
           <w:sz w:val="24"/>
         </w:rPr>
-        <w:t>Yksinpelattava vähän aikaa vievä arcade valloituspeli. Pelissä käytetään hexagonaalisia laattoja, joista muodostuu pelin maailma. Laattoja pitää vallata omilla joukoilla, ja lopulta vihollisen linnoitus. Omat joukot muodostuvat kolmesta erityyppisestä yksi</w:t>
-      </w:r>
-      <w:r>
-        <w:rPr>
-          <w:rFonts w:ascii="Calibri" w:eastAsia="Calibri" w:hAnsi="Calibri" w:cs="Calibri"/>
-          <w:sz w:val="24"/>
-        </w:rPr>
-        <w:t>köstä. Eri laatoista saa eri määrän kultaa.</w:t>
+        <w:t xml:space="preserve">Yksinpelattava vähän aikaa vievä </w:t>
+      </w:r>
+      <w:proofErr w:type="spellStart"/>
+      <w:r>
+        <w:rPr>
+          <w:rFonts w:ascii="Calibri" w:eastAsia="Calibri" w:hAnsi="Calibri" w:cs="Calibri"/>
+          <w:sz w:val="24"/>
+        </w:rPr>
+        <w:t>arcade</w:t>
+      </w:r>
+      <w:proofErr w:type="spellEnd"/>
+      <w:r>
+        <w:rPr>
+          <w:rFonts w:ascii="Calibri" w:eastAsia="Calibri" w:hAnsi="Calibri" w:cs="Calibri"/>
+          <w:sz w:val="24"/>
+        </w:rPr>
+        <w:t xml:space="preserve"> valloituspeli. Pelissä käytetään </w:t>
+      </w:r>
+      <w:proofErr w:type="spellStart"/>
+      <w:r>
+        <w:rPr>
+          <w:rFonts w:ascii="Calibri" w:eastAsia="Calibri" w:hAnsi="Calibri" w:cs="Calibri"/>
+          <w:sz w:val="24"/>
+        </w:rPr>
+        <w:t>hexagonaalisia</w:t>
+      </w:r>
+      <w:proofErr w:type="spellEnd"/>
+      <w:r>
+        <w:rPr>
+          <w:rFonts w:ascii="Calibri" w:eastAsia="Calibri" w:hAnsi="Calibri" w:cs="Calibri"/>
+          <w:sz w:val="24"/>
+        </w:rPr>
+        <w:t xml:space="preserve"> laattoja, joista muodostuu pelin maailma. Laattoja pitää vallata omilla joukoilla, ja lopulta vihollisen linnoitus. Omat joukot muodostuvat kolmesta erityyppisestä yksiköstä. Eri laatoista saa eri määrän kultaa.</w:t>
       </w:r>
     </w:p>
     <w:p>
@@ -174,7 +237,23 @@
           <w:rFonts w:ascii="Calibri" w:eastAsia="Calibri" w:hAnsi="Calibri" w:cs="Calibri"/>
           <w:sz w:val="24"/>
         </w:rPr>
-        <w:t>Kameraa voi liikutella vapaasti pelialueella. Puhelimella peliä pelataan landscape-moodissa.</w:t>
+        <w:t xml:space="preserve">Kameraa voi liikutella vapaasti pelialueella. Puhelimella peliä pelataan </w:t>
+      </w:r>
+      <w:proofErr w:type="spellStart"/>
+      <w:r>
+        <w:rPr>
+          <w:rFonts w:ascii="Calibri" w:eastAsia="Calibri" w:hAnsi="Calibri" w:cs="Calibri"/>
+          <w:sz w:val="24"/>
+        </w:rPr>
+        <w:t>landscape</w:t>
+      </w:r>
+      <w:proofErr w:type="spellEnd"/>
+      <w:r>
+        <w:rPr>
+          <w:rFonts w:ascii="Calibri" w:eastAsia="Calibri" w:hAnsi="Calibri" w:cs="Calibri"/>
+          <w:sz w:val="24"/>
+        </w:rPr>
+        <w:t>-moodissa.</w:t>
       </w:r>
     </w:p>
     <w:p>
@@ -189,14 +268,7 @@
           <w:rFonts w:ascii="Calibri" w:eastAsia="Calibri" w:hAnsi="Calibri" w:cs="Calibri"/>
           <w:sz w:val="24"/>
         </w:rPr>
-        <w:t>Ensimmäisiin versioihin tulee vain 1 suhteellisen laaja (hyvin suunniteltu) kent</w:t>
-      </w:r>
-      <w:r>
-        <w:rPr>
-          <w:rFonts w:ascii="Calibri" w:eastAsia="Calibri" w:hAnsi="Calibri" w:cs="Calibri"/>
-          <w:sz w:val="24"/>
-        </w:rPr>
-        <w:t>tä.</w:t>
+        <w:t>Ensimmäisiin versioihin tulee vain 1 suhteellisen laaja (hyvin suunniteltu) kenttä.</w:t>
       </w:r>
     </w:p>
     <w:p>
@@ -216,13 +288,59 @@
           <w:sz w:val="24"/>
         </w:rPr>
       </w:pPr>
-      <w:r>
-        <w:rPr>
-          <w:rFonts w:ascii="Calibri" w:eastAsia="Calibri" w:hAnsi="Calibri" w:cs="Calibri"/>
-          <w:b/>
-          <w:sz w:val="24"/>
-        </w:rPr>
-        <w:t>Who and with what?</w:t>
+      <w:proofErr w:type="spellStart"/>
+      <w:r>
+        <w:rPr>
+          <w:rFonts w:ascii="Calibri" w:eastAsia="Calibri" w:hAnsi="Calibri" w:cs="Calibri"/>
+          <w:b/>
+          <w:sz w:val="24"/>
+        </w:rPr>
+        <w:t>Who</w:t>
+      </w:r>
+      <w:proofErr w:type="spellEnd"/>
+      <w:r>
+        <w:rPr>
+          <w:rFonts w:ascii="Calibri" w:eastAsia="Calibri" w:hAnsi="Calibri" w:cs="Calibri"/>
+          <w:b/>
+          <w:sz w:val="24"/>
+        </w:rPr>
+        <w:t xml:space="preserve"> and </w:t>
+      </w:r>
+      <w:proofErr w:type="spellStart"/>
+      <w:r>
+        <w:rPr>
+          <w:rFonts w:ascii="Calibri" w:eastAsia="Calibri" w:hAnsi="Calibri" w:cs="Calibri"/>
+          <w:b/>
+          <w:sz w:val="24"/>
+        </w:rPr>
+        <w:t>with</w:t>
+      </w:r>
+      <w:proofErr w:type="spellEnd"/>
+      <w:r>
+        <w:rPr>
+          <w:rFonts w:ascii="Calibri" w:eastAsia="Calibri" w:hAnsi="Calibri" w:cs="Calibri"/>
+          <w:b/>
+          <w:sz w:val="24"/>
+        </w:rPr>
+        <w:t xml:space="preserve"> </w:t>
+      </w:r>
+      <w:proofErr w:type="spellStart"/>
+      <w:r>
+        <w:rPr>
+          <w:rFonts w:ascii="Calibri" w:eastAsia="Calibri" w:hAnsi="Calibri" w:cs="Calibri"/>
+          <w:b/>
+          <w:sz w:val="24"/>
+        </w:rPr>
+        <w:t>what</w:t>
+      </w:r>
+      <w:proofErr w:type="spellEnd"/>
+      <w:r>
+        <w:rPr>
+          <w:rFonts w:ascii="Calibri" w:eastAsia="Calibri" w:hAnsi="Calibri" w:cs="Calibri"/>
+          <w:b/>
+          <w:sz w:val="24"/>
+        </w:rPr>
+        <w:t>?</w:t>
       </w:r>
     </w:p>
     <w:p>
@@ -237,7 +355,23 @@
           <w:rFonts w:ascii="Calibri" w:eastAsia="Calibri" w:hAnsi="Calibri" w:cs="Calibri"/>
           <w:sz w:val="24"/>
         </w:rPr>
-        <w:t>Toni Harju – Projektipäällikkö, Pääkoodari, Testaaja, Suunnittelija, 3D artisti</w:t>
+        <w:t xml:space="preserve">Toni Harju – Projektipäällikkö, </w:t>
+      </w:r>
+      <w:proofErr w:type="spellStart"/>
+      <w:r>
+        <w:rPr>
+          <w:rFonts w:ascii="Calibri" w:eastAsia="Calibri" w:hAnsi="Calibri" w:cs="Calibri"/>
+          <w:sz w:val="24"/>
+        </w:rPr>
+        <w:t>Pääkoodari</w:t>
+      </w:r>
+      <w:proofErr w:type="spellEnd"/>
+      <w:r>
+        <w:rPr>
+          <w:rFonts w:ascii="Calibri" w:eastAsia="Calibri" w:hAnsi="Calibri" w:cs="Calibri"/>
+          <w:sz w:val="24"/>
+        </w:rPr>
+        <w:t>, Testaaja, Suunnittelija, 3D artisti</w:t>
       </w:r>
       <w:r>
         <w:rPr>
@@ -245,7 +379,23 @@
           <w:sz w:val="24"/>
         </w:rPr>
         <w:br/>
-        <w:t>Niko Kaukonen – Pääsuunnittelija, Koodari, Testaaja, 2D artisti</w:t>
+        <w:t xml:space="preserve">Niko Kaukonen – Pääsuunnittelija, </w:t>
+      </w:r>
+      <w:proofErr w:type="spellStart"/>
+      <w:r>
+        <w:rPr>
+          <w:rFonts w:ascii="Calibri" w:eastAsia="Calibri" w:hAnsi="Calibri" w:cs="Calibri"/>
+          <w:sz w:val="24"/>
+        </w:rPr>
+        <w:t>Koodari</w:t>
+      </w:r>
+      <w:proofErr w:type="spellEnd"/>
+      <w:r>
+        <w:rPr>
+          <w:rFonts w:ascii="Calibri" w:eastAsia="Calibri" w:hAnsi="Calibri" w:cs="Calibri"/>
+          <w:sz w:val="24"/>
+        </w:rPr>
+        <w:t>, Testaaja, 2D artisti</w:t>
       </w:r>
       <w:r>
         <w:rPr>
@@ -261,15 +411,17 @@
           <w:sz w:val="24"/>
         </w:rPr>
         <w:br/>
-        <w:t>Jan Ågren – Suunnittelija, T</w:t>
-      </w:r>
-      <w:r>
-        <w:rPr>
-          <w:rFonts w:ascii="Calibri" w:eastAsia="Calibri" w:hAnsi="Calibri" w:cs="Calibri"/>
-          <w:sz w:val="24"/>
-        </w:rPr>
-        <w:t>estaaja, Koodari</w:t>
-      </w:r>
+        <w:t xml:space="preserve">Jan Ågren – Suunnittelija, Testaaja, </w:t>
+      </w:r>
+      <w:proofErr w:type="spellStart"/>
+      <w:r>
+        <w:rPr>
+          <w:rFonts w:ascii="Calibri" w:eastAsia="Calibri" w:hAnsi="Calibri" w:cs="Calibri"/>
+          <w:sz w:val="24"/>
+        </w:rPr>
+        <w:t>Koodari</w:t>
+      </w:r>
+      <w:proofErr w:type="spellEnd"/>
     </w:p>
     <w:p>
       <w:pPr>
@@ -283,7 +435,55 @@
           <w:rFonts w:ascii="Calibri" w:eastAsia="Calibri" w:hAnsi="Calibri" w:cs="Calibri"/>
           <w:sz w:val="24"/>
         </w:rPr>
-        <w:t>Lähdekoodi laitetaan GitHubiin. ”Download”-branch toimii ainakin aluksi jakelualustana.</w:t>
+        <w:t xml:space="preserve">Lähdekoodi laitetaan </w:t>
+      </w:r>
+      <w:proofErr w:type="spellStart"/>
+      <w:r>
+        <w:rPr>
+          <w:rFonts w:ascii="Calibri" w:eastAsia="Calibri" w:hAnsi="Calibri" w:cs="Calibri"/>
+          <w:sz w:val="24"/>
+        </w:rPr>
+        <w:t>GitHubiin</w:t>
+      </w:r>
+      <w:proofErr w:type="spellEnd"/>
+      <w:r>
+        <w:rPr>
+          <w:rFonts w:ascii="Calibri" w:eastAsia="Calibri" w:hAnsi="Calibri" w:cs="Calibri"/>
+          <w:sz w:val="24"/>
+        </w:rPr>
+        <w:t>. ”</w:t>
+      </w:r>
+      <w:proofErr w:type="spellStart"/>
+      <w:r>
+        <w:rPr>
+          <w:rFonts w:ascii="Calibri" w:eastAsia="Calibri" w:hAnsi="Calibri" w:cs="Calibri"/>
+          <w:sz w:val="24"/>
+        </w:rPr>
+        <w:t>Download</w:t>
+      </w:r>
+      <w:proofErr w:type="spellEnd"/>
+      <w:r>
+        <w:rPr>
+          <w:rFonts w:ascii="Calibri" w:eastAsia="Calibri" w:hAnsi="Calibri" w:cs="Calibri"/>
+          <w:sz w:val="24"/>
+        </w:rPr>
+        <w:t>”-</w:t>
+      </w:r>
+      <w:proofErr w:type="spellStart"/>
+      <w:r>
+        <w:rPr>
+          <w:rFonts w:ascii="Calibri" w:eastAsia="Calibri" w:hAnsi="Calibri" w:cs="Calibri"/>
+          <w:sz w:val="24"/>
+        </w:rPr>
+        <w:t>branch</w:t>
+      </w:r>
+      <w:proofErr w:type="spellEnd"/>
+      <w:r>
+        <w:rPr>
+          <w:rFonts w:ascii="Calibri" w:eastAsia="Calibri" w:hAnsi="Calibri" w:cs="Calibri"/>
+          <w:sz w:val="24"/>
+        </w:rPr>
+        <w:t xml:space="preserve"> toimii ainakin aluksi jakelualustana.</w:t>
       </w:r>
     </w:p>
     <w:p>
@@ -303,13 +503,23 @@
           <w:sz w:val="24"/>
         </w:rPr>
       </w:pPr>
-      <w:r>
-        <w:rPr>
-          <w:rFonts w:ascii="Calibri" w:eastAsia="Calibri" w:hAnsi="Calibri" w:cs="Calibri"/>
-          <w:b/>
-          <w:sz w:val="24"/>
-        </w:rPr>
-        <w:t>When?</w:t>
+      <w:proofErr w:type="spellStart"/>
+      <w:r>
+        <w:rPr>
+          <w:rFonts w:ascii="Calibri" w:eastAsia="Calibri" w:hAnsi="Calibri" w:cs="Calibri"/>
+          <w:b/>
+          <w:sz w:val="24"/>
+        </w:rPr>
+        <w:t>When</w:t>
+      </w:r>
+      <w:proofErr w:type="spellEnd"/>
+      <w:r>
+        <w:rPr>
+          <w:rFonts w:ascii="Calibri" w:eastAsia="Calibri" w:hAnsi="Calibri" w:cs="Calibri"/>
+          <w:b/>
+          <w:sz w:val="24"/>
+        </w:rPr>
+        <w:t>?</w:t>
       </w:r>
     </w:p>
     <w:p>
@@ -324,7 +534,23 @@
           <w:rFonts w:ascii="Calibri" w:eastAsia="Calibri" w:hAnsi="Calibri" w:cs="Calibri"/>
           <w:sz w:val="24"/>
         </w:rPr>
-        <w:t>Kurssin loppuun mennessä ainakin beta-versio.</w:t>
+        <w:t xml:space="preserve">Kurssin loppuun mennessä ainakin </w:t>
+      </w:r>
+      <w:proofErr w:type="spellStart"/>
+      <w:r>
+        <w:rPr>
+          <w:rFonts w:ascii="Calibri" w:eastAsia="Calibri" w:hAnsi="Calibri" w:cs="Calibri"/>
+          <w:sz w:val="24"/>
+        </w:rPr>
+        <w:t>beta</w:t>
+      </w:r>
+      <w:proofErr w:type="spellEnd"/>
+      <w:r>
+        <w:rPr>
+          <w:rFonts w:ascii="Calibri" w:eastAsia="Calibri" w:hAnsi="Calibri" w:cs="Calibri"/>
+          <w:sz w:val="24"/>
+        </w:rPr>
+        <w:t>-versio.</w:t>
       </w:r>
     </w:p>
     <w:p>
@@ -363,13 +589,59 @@
           <w:lang w:val="en-US"/>
         </w:rPr>
       </w:pPr>
+      <w:proofErr w:type="spellStart"/>
       <w:r>
         <w:rPr>
           <w:rFonts w:ascii="Calibri" w:eastAsia="Calibri" w:hAnsi="Calibri" w:cs="Calibri"/>
           <w:sz w:val="24"/>
           <w:lang w:val="en-US"/>
         </w:rPr>
-        <w:t>Internetin kautta. (Play Store ja Steam)</w:t>
+        <w:t>Internetin</w:t>
+      </w:r>
+      <w:proofErr w:type="spellEnd"/>
+      <w:r>
+        <w:rPr>
+          <w:rFonts w:ascii="Calibri" w:eastAsia="Calibri" w:hAnsi="Calibri" w:cs="Calibri"/>
+          <w:sz w:val="24"/>
+          <w:lang w:val="en-US"/>
+        </w:rPr>
+        <w:t xml:space="preserve"> </w:t>
+      </w:r>
+      <w:proofErr w:type="spellStart"/>
+      <w:r>
+        <w:rPr>
+          <w:rFonts w:ascii="Calibri" w:eastAsia="Calibri" w:hAnsi="Calibri" w:cs="Calibri"/>
+          <w:sz w:val="24"/>
+          <w:lang w:val="en-US"/>
+        </w:rPr>
+        <w:t>kautta</w:t>
+      </w:r>
+      <w:proofErr w:type="spellEnd"/>
+      <w:r>
+        <w:rPr>
+          <w:rFonts w:ascii="Calibri" w:eastAsia="Calibri" w:hAnsi="Calibri" w:cs="Calibri"/>
+          <w:sz w:val="24"/>
+          <w:lang w:val="en-US"/>
+        </w:rPr>
+        <w:t xml:space="preserve">. (Play Store </w:t>
+      </w:r>
+      <w:proofErr w:type="gramStart"/>
+      <w:r>
+        <w:rPr>
+          <w:rFonts w:ascii="Calibri" w:eastAsia="Calibri" w:hAnsi="Calibri" w:cs="Calibri"/>
+          <w:sz w:val="24"/>
+          <w:lang w:val="en-US"/>
+        </w:rPr>
+        <w:t>ja</w:t>
+      </w:r>
+      <w:proofErr w:type="gramEnd"/>
+      <w:r>
+        <w:rPr>
+          <w:rFonts w:ascii="Calibri" w:eastAsia="Calibri" w:hAnsi="Calibri" w:cs="Calibri"/>
+          <w:sz w:val="24"/>
+          <w:lang w:val="en-US"/>
+        </w:rPr>
+        <w:t xml:space="preserve"> Steam)</w:t>
       </w:r>
     </w:p>
     <w:p>
@@ -388,6 +660,7 @@
           <w:rFonts w:ascii="Calibri" w:eastAsia="Calibri" w:hAnsi="Calibri" w:cs="Calibri"/>
           <w:b/>
           <w:sz w:val="24"/>
+          <w:lang w:val="en-US"/>
         </w:rPr>
       </w:pPr>
       <w:r>
@@ -395,6 +668,7 @@
           <w:rFonts w:ascii="Calibri" w:eastAsia="Calibri" w:hAnsi="Calibri" w:cs="Calibri"/>
           <w:b/>
           <w:sz w:val="24"/>
+          <w:lang w:val="en-US"/>
         </w:rPr>
         <w:t>Price?</w:t>
       </w:r>
@@ -427,12 +701,6 @@
           <w:sz w:val="24"/>
         </w:rPr>
         <w:br/>
-      </w:r>
-      <w:r>
-        <w:rPr>
-          <w:rFonts w:ascii="Calibri" w:eastAsia="Calibri" w:hAnsi="Calibri" w:cs="Calibri"/>
-          <w:sz w:val="24"/>
-        </w:rPr>
         <w:t>Palkat:</w:t>
       </w:r>
       <w:r>
@@ -526,10 +794,10 @@
       </w:pPr>
       <w:r>
         <w:object w:dxaOrig="9252" w:dyaOrig="5782">
-          <v:rect id="rectole0000000000" o:spid="_x0000_i1025" style="width:462.75pt;height:288.75pt" o:ole="" o:preferrelative="t" stroked="f">
+          <v:rect id="rectole0000000000" o:spid="_x0000_i1025" style="width:462.5pt;height:289pt" o:ole="" o:preferrelative="t" stroked="f">
             <v:imagedata r:id="rId4" o:title=""/>
           </v:rect>
-          <o:OLEObject Type="Embed" ProgID="StaticMetafile" ShapeID="rectole0000000000" DrawAspect="Content" ObjectID="_1473667067" r:id="rId5"/>
+          <o:OLEObject Type="Embed" ProgID="StaticMetafile" ShapeID="rectole0000000000" DrawAspect="Content" ObjectID="_1473680920" r:id="rId5"/>
         </w:object>
       </w:r>
       <w:r>
@@ -567,7 +835,7 @@
           <v:rect id="rectole0000000001" o:spid="_x0000_i1026" style="width:495pt;height:270pt" o:ole="" o:preferrelative="t" stroked="f">
             <v:imagedata r:id="rId6" o:title=""/>
           </v:rect>
-          <o:OLEObject Type="Embed" ProgID="StaticMetafile" ShapeID="rectole0000000001" DrawAspect="Content" ObjectID="_1473667068" r:id="rId7"/>
+          <o:OLEObject Type="Embed" ProgID="StaticMetafile" ShapeID="rectole0000000001" DrawAspect="Content" ObjectID="_1473680921" r:id="rId7"/>
         </w:object>
       </w:r>
       <w:r>
@@ -651,12 +919,6 @@
         <w:gridCol w:w="2407"/>
       </w:tblGrid>
       <w:tr>
-        <w:tblPrEx>
-          <w:tblCellMar>
-            <w:top w:w="0" w:type="dxa"/>
-            <w:bottom w:w="0" w:type="dxa"/>
-          </w:tblCellMar>
-        </w:tblPrEx>
         <w:trPr>
           <w:trHeight w:val="1"/>
         </w:trPr>
@@ -790,12 +1052,6 @@
         </w:tc>
       </w:tr>
       <w:tr>
-        <w:tblPrEx>
-          <w:tblCellMar>
-            <w:top w:w="0" w:type="dxa"/>
-            <w:bottom w:w="0" w:type="dxa"/>
-          </w:tblCellMar>
-        </w:tblPrEx>
         <w:trPr>
           <w:trHeight w:val="1"/>
         </w:trPr>
@@ -886,9 +1142,40 @@
             <w:r>
               <w:rPr>
                 <w:rFonts w:ascii="Calibri" w:eastAsia="Calibri" w:hAnsi="Calibri" w:cs="Calibri"/>
-                <w:sz w:val="24"/>
-              </w:rPr>
-              <w:t>Pelimekaniikat, kenttä, yksiköt</w:t>
+                <w:b/>
+                <w:sz w:val="24"/>
+              </w:rPr>
+              <w:t>Pelimekaniikat</w:t>
+            </w:r>
+            <w:r>
+              <w:rPr>
+                <w:rFonts w:ascii="Calibri" w:eastAsia="Calibri" w:hAnsi="Calibri" w:cs="Calibri"/>
+                <w:sz w:val="24"/>
+              </w:rPr>
+              <w:t xml:space="preserve">, </w:t>
+            </w:r>
+            <w:r>
+              <w:rPr>
+                <w:rFonts w:ascii="Calibri" w:eastAsia="Calibri" w:hAnsi="Calibri" w:cs="Calibri"/>
+                <w:b/>
+                <w:sz w:val="24"/>
+              </w:rPr>
+              <w:t>kenttä</w:t>
+            </w:r>
+            <w:r>
+              <w:rPr>
+                <w:rFonts w:ascii="Calibri" w:eastAsia="Calibri" w:hAnsi="Calibri" w:cs="Calibri"/>
+                <w:sz w:val="24"/>
+              </w:rPr>
+              <w:t xml:space="preserve">, </w:t>
+            </w:r>
+            <w:r>
+              <w:rPr>
+                <w:rFonts w:ascii="Calibri" w:eastAsia="Calibri" w:hAnsi="Calibri" w:cs="Calibri"/>
+                <w:b/>
+                <w:sz w:val="24"/>
+              </w:rPr>
+              <w:t>yksiköt</w:t>
             </w:r>
           </w:p>
         </w:tc>
@@ -925,12 +1212,6 @@
         </w:tc>
       </w:tr>
       <w:tr>
-        <w:tblPrEx>
-          <w:tblCellMar>
-            <w:top w:w="0" w:type="dxa"/>
-            <w:bottom w:w="0" w:type="dxa"/>
-          </w:tblCellMar>
-        </w:tblPrEx>
         <w:trPr>
           <w:trHeight w:val="1"/>
         </w:trPr>
@@ -1018,13 +1299,22 @@
                 <w:rFonts w:ascii="Calibri" w:eastAsia="Calibri" w:hAnsi="Calibri" w:cs="Calibri"/>
               </w:rPr>
             </w:pPr>
-            <w:r>
-              <w:rPr>
-                <w:rFonts w:ascii="Calibri" w:eastAsia="Calibri" w:hAnsi="Calibri" w:cs="Calibri"/>
-                <w:sz w:val="24"/>
-              </w:rPr>
-              <w:t>Taustamusa, Menumusa, Äänieffektit yksiköille.</w:t>
-            </w:r>
+            <w:proofErr w:type="gramStart"/>
+            <w:r>
+              <w:rPr>
+                <w:rFonts w:ascii="Calibri" w:eastAsia="Calibri" w:hAnsi="Calibri" w:cs="Calibri"/>
+                <w:sz w:val="24"/>
+              </w:rPr>
+              <w:t>Taustamusa, Menumusa, Äänief</w:t>
+            </w:r>
+            <w:r>
+              <w:rPr>
+                <w:rFonts w:ascii="Calibri" w:eastAsia="Calibri" w:hAnsi="Calibri" w:cs="Calibri"/>
+                <w:sz w:val="24"/>
+              </w:rPr>
+              <w:t>ektit yksiköille.</w:t>
+            </w:r>
+            <w:proofErr w:type="gramEnd"/>
           </w:p>
         </w:tc>
         <w:tc>
@@ -1060,12 +1350,6 @@
         </w:tc>
       </w:tr>
       <w:tr>
-        <w:tblPrEx>
-          <w:tblCellMar>
-            <w:top w:w="0" w:type="dxa"/>
-            <w:bottom w:w="0" w:type="dxa"/>
-          </w:tblCellMar>
-        </w:tblPrEx>
         <w:trPr>
           <w:trHeight w:val="1"/>
         </w:trPr>
@@ -1151,14 +1435,60 @@
               <w:spacing w:after="0" w:line="240" w:lineRule="auto"/>
               <w:rPr>
                 <w:rFonts w:ascii="Calibri" w:eastAsia="Calibri" w:hAnsi="Calibri" w:cs="Calibri"/>
-              </w:rPr>
-            </w:pPr>
-            <w:r>
-              <w:rPr>
-                <w:rFonts w:ascii="Calibri" w:eastAsia="Calibri" w:hAnsi="Calibri" w:cs="Calibri"/>
-                <w:sz w:val="24"/>
-              </w:rPr>
-              <w:t>Koodin rakenne, Gitin valmistelu, Ylipäänsä unity-projektin rakenne.</w:t>
+                <w:b/>
+              </w:rPr>
+            </w:pPr>
+            <w:r>
+              <w:rPr>
+                <w:rFonts w:ascii="Calibri" w:eastAsia="Calibri" w:hAnsi="Calibri" w:cs="Calibri"/>
+                <w:b/>
+                <w:sz w:val="24"/>
+              </w:rPr>
+              <w:t xml:space="preserve">Koodin rakenne, </w:t>
+            </w:r>
+            <w:proofErr w:type="spellStart"/>
+            <w:r>
+              <w:rPr>
+                <w:rFonts w:ascii="Calibri" w:eastAsia="Calibri" w:hAnsi="Calibri" w:cs="Calibri"/>
+                <w:b/>
+                <w:sz w:val="24"/>
+              </w:rPr>
+              <w:t>Gitin</w:t>
+            </w:r>
+            <w:proofErr w:type="spellEnd"/>
+            <w:r>
+              <w:rPr>
+                <w:rFonts w:ascii="Calibri" w:eastAsia="Calibri" w:hAnsi="Calibri" w:cs="Calibri"/>
+                <w:b/>
+                <w:sz w:val="24"/>
+              </w:rPr>
+              <w:t xml:space="preserve"> valmistelu, Ylipäänsä </w:t>
+            </w:r>
+            <w:proofErr w:type="spellStart"/>
+            <w:r>
+              <w:rPr>
+                <w:rFonts w:ascii="Calibri" w:eastAsia="Calibri" w:hAnsi="Calibri" w:cs="Calibri"/>
+                <w:b/>
+                <w:sz w:val="24"/>
+              </w:rPr>
+              <w:t>U</w:t>
+            </w:r>
+            <w:r>
+              <w:rPr>
+                <w:rFonts w:ascii="Calibri" w:eastAsia="Calibri" w:hAnsi="Calibri" w:cs="Calibri"/>
+                <w:b/>
+                <w:sz w:val="24"/>
+              </w:rPr>
+              <w:t>nity</w:t>
+            </w:r>
+            <w:proofErr w:type="spellEnd"/>
+            <w:r>
+              <w:rPr>
+                <w:rFonts w:ascii="Calibri" w:eastAsia="Calibri" w:hAnsi="Calibri" w:cs="Calibri"/>
+                <w:b/>
+                <w:sz w:val="24"/>
+              </w:rPr>
+              <w:t>-projektin rakenne</w:t>
             </w:r>
           </w:p>
         </w:tc>
@@ -1195,12 +1525,6 @@
         </w:tc>
       </w:tr>
       <w:tr>
-        <w:tblPrEx>
-          <w:tblCellMar>
-            <w:top w:w="0" w:type="dxa"/>
-            <w:bottom w:w="0" w:type="dxa"/>
-          </w:tblCellMar>
-        </w:tblPrEx>
         <w:trPr>
           <w:trHeight w:val="1"/>
         </w:trPr>
@@ -1291,9 +1615,31 @@
             <w:r>
               <w:rPr>
                 <w:rFonts w:ascii="Calibri" w:eastAsia="Calibri" w:hAnsi="Calibri" w:cs="Calibri"/>
-                <w:sz w:val="24"/>
-              </w:rPr>
-              <w:t>Kameran liikuttaminen, Siirtomekaniikka, Laattojen valtaaminen, Laattojen mekaniikat, Kullan keruu</w:t>
+                <w:b/>
+                <w:sz w:val="24"/>
+              </w:rPr>
+              <w:t>Kameran liikuttaminen</w:t>
+            </w:r>
+            <w:r>
+              <w:rPr>
+                <w:rFonts w:ascii="Calibri" w:eastAsia="Calibri" w:hAnsi="Calibri" w:cs="Calibri"/>
+                <w:sz w:val="24"/>
+              </w:rPr>
+              <w:t>, Siirtomek</w:t>
+            </w:r>
+            <w:r>
+              <w:rPr>
+                <w:rFonts w:ascii="Calibri" w:eastAsia="Calibri" w:hAnsi="Calibri" w:cs="Calibri"/>
+                <w:sz w:val="24"/>
+              </w:rPr>
+              <w:t>aniikka, Laattojen valtaaminen</w:t>
+            </w:r>
+            <w:r>
+              <w:rPr>
+                <w:rFonts w:ascii="Calibri" w:eastAsia="Calibri" w:hAnsi="Calibri" w:cs="Calibri"/>
+                <w:sz w:val="24"/>
+              </w:rPr>
+              <w:t>, Kullan keruu</w:t>
             </w:r>
           </w:p>
         </w:tc>
@@ -1330,12 +1676,6 @@
         </w:tc>
       </w:tr>
       <w:tr>
-        <w:tblPrEx>
-          <w:tblCellMar>
-            <w:top w:w="0" w:type="dxa"/>
-            <w:bottom w:w="0" w:type="dxa"/>
-          </w:tblCellMar>
-        </w:tblPrEx>
         <w:trPr>
           <w:trHeight w:val="1"/>
         </w:trPr>
@@ -1367,43 +1707,43 @@
               </w:rPr>
               <w:t>22.10(?)</w:t>
             </w:r>
+          </w:p>
+        </w:tc>
+        <w:tc>
+          <w:tcPr>
+            <w:tcW w:w="2552" w:type="dxa"/>
+            <w:tcBorders>
+              <w:top w:val="single" w:sz="4" w:space="0" w:color="000000"/>
+              <w:left w:val="single" w:sz="4" w:space="0" w:color="000000"/>
+              <w:bottom w:val="single" w:sz="4" w:space="0" w:color="000000"/>
+              <w:right w:val="single" w:sz="4" w:space="0" w:color="000000"/>
+            </w:tcBorders>
+            <w:shd w:val="clear" w:color="000000" w:fill="FFFFFF"/>
+            <w:tcMar>
+              <w:left w:w="108" w:type="dxa"/>
+              <w:right w:w="108" w:type="dxa"/>
+            </w:tcMar>
+          </w:tcPr>
+          <w:p>
+            <w:pPr>
+              <w:spacing w:after="0" w:line="240" w:lineRule="auto"/>
+              <w:rPr>
+                <w:rFonts w:ascii="Calibri" w:eastAsia="Calibri" w:hAnsi="Calibri" w:cs="Calibri"/>
+              </w:rPr>
+            </w:pPr>
+            <w:r>
+              <w:rPr>
+                <w:rFonts w:ascii="Calibri" w:eastAsia="Calibri" w:hAnsi="Calibri" w:cs="Calibri"/>
+                <w:sz w:val="24"/>
+              </w:rPr>
+              <w:t>Demotus</w:t>
+            </w:r>
             <w:bookmarkStart w:id="0" w:name="_GoBack"/>
             <w:bookmarkEnd w:id="0"/>
           </w:p>
         </w:tc>
         <w:tc>
           <w:tcPr>
-            <w:tcW w:w="2552" w:type="dxa"/>
-            <w:tcBorders>
-              <w:top w:val="single" w:sz="4" w:space="0" w:color="000000"/>
-              <w:left w:val="single" w:sz="4" w:space="0" w:color="000000"/>
-              <w:bottom w:val="single" w:sz="4" w:space="0" w:color="000000"/>
-              <w:right w:val="single" w:sz="4" w:space="0" w:color="000000"/>
-            </w:tcBorders>
-            <w:shd w:val="clear" w:color="000000" w:fill="FFFFFF"/>
-            <w:tcMar>
-              <w:left w:w="108" w:type="dxa"/>
-              <w:right w:w="108" w:type="dxa"/>
-            </w:tcMar>
-          </w:tcPr>
-          <w:p>
-            <w:pPr>
-              <w:spacing w:after="0" w:line="240" w:lineRule="auto"/>
-              <w:rPr>
-                <w:rFonts w:ascii="Calibri" w:eastAsia="Calibri" w:hAnsi="Calibri" w:cs="Calibri"/>
-              </w:rPr>
-            </w:pPr>
-            <w:r>
-              <w:rPr>
-                <w:rFonts w:ascii="Calibri" w:eastAsia="Calibri" w:hAnsi="Calibri" w:cs="Calibri"/>
-                <w:sz w:val="24"/>
-              </w:rPr>
-              <w:t>Demotus</w:t>
-            </w:r>
-          </w:p>
-        </w:tc>
-        <w:tc>
-          <w:tcPr>
             <w:tcW w:w="3540" w:type="dxa"/>
             <w:tcBorders>
               <w:top w:val="single" w:sz="4" w:space="0" w:color="000000"/>
@@ -1459,12 +1799,6 @@
         </w:tc>
       </w:tr>
       <w:tr>
-        <w:tblPrEx>
-          <w:tblCellMar>
-            <w:top w:w="0" w:type="dxa"/>
-            <w:bottom w:w="0" w:type="dxa"/>
-          </w:tblCellMar>
-        </w:tblPrEx>
         <w:trPr>
           <w:trHeight w:val="1"/>
         </w:trPr>
@@ -1594,12 +1928,6 @@
         </w:tc>
       </w:tr>
       <w:tr>
-        <w:tblPrEx>
-          <w:tblCellMar>
-            <w:top w:w="0" w:type="dxa"/>
-            <w:bottom w:w="0" w:type="dxa"/>
-          </w:tblCellMar>
-        </w:tblPrEx>
         <w:trPr>
           <w:trHeight w:val="1"/>
         </w:trPr>
@@ -1692,8 +2020,65 @@
                 <w:rFonts w:ascii="Calibri" w:eastAsia="Calibri" w:hAnsi="Calibri" w:cs="Calibri"/>
                 <w:sz w:val="24"/>
               </w:rPr>
-              <w:t>0 bugeja pls. regards, sponderman</w:t>
-            </w:r>
+              <w:t xml:space="preserve">0 </w:t>
+            </w:r>
+            <w:proofErr w:type="spellStart"/>
+            <w:r>
+              <w:rPr>
+                <w:rFonts w:ascii="Calibri" w:eastAsia="Calibri" w:hAnsi="Calibri" w:cs="Calibri"/>
+                <w:sz w:val="24"/>
+              </w:rPr>
+              <w:t>bugeja</w:t>
+            </w:r>
+            <w:proofErr w:type="spellEnd"/>
+            <w:r>
+              <w:rPr>
+                <w:rFonts w:ascii="Calibri" w:eastAsia="Calibri" w:hAnsi="Calibri" w:cs="Calibri"/>
+                <w:sz w:val="24"/>
+              </w:rPr>
+              <w:t xml:space="preserve"> </w:t>
+            </w:r>
+            <w:proofErr w:type="spellStart"/>
+            <w:r>
+              <w:rPr>
+                <w:rFonts w:ascii="Calibri" w:eastAsia="Calibri" w:hAnsi="Calibri" w:cs="Calibri"/>
+                <w:sz w:val="24"/>
+              </w:rPr>
+              <w:t>pls</w:t>
+            </w:r>
+            <w:proofErr w:type="spellEnd"/>
+            <w:r>
+              <w:rPr>
+                <w:rFonts w:ascii="Calibri" w:eastAsia="Calibri" w:hAnsi="Calibri" w:cs="Calibri"/>
+                <w:sz w:val="24"/>
+              </w:rPr>
+              <w:t xml:space="preserve">. </w:t>
+            </w:r>
+            <w:proofErr w:type="spellStart"/>
+            <w:r>
+              <w:rPr>
+                <w:rFonts w:ascii="Calibri" w:eastAsia="Calibri" w:hAnsi="Calibri" w:cs="Calibri"/>
+                <w:sz w:val="24"/>
+              </w:rPr>
+              <w:t>regards</w:t>
+            </w:r>
+            <w:proofErr w:type="spellEnd"/>
+            <w:r>
+              <w:rPr>
+                <w:rFonts w:ascii="Calibri" w:eastAsia="Calibri" w:hAnsi="Calibri" w:cs="Calibri"/>
+                <w:sz w:val="24"/>
+              </w:rPr>
+              <w:t xml:space="preserve">, </w:t>
+            </w:r>
+            <w:proofErr w:type="spellStart"/>
+            <w:r>
+              <w:rPr>
+                <w:rFonts w:ascii="Calibri" w:eastAsia="Calibri" w:hAnsi="Calibri" w:cs="Calibri"/>
+                <w:sz w:val="24"/>
+              </w:rPr>
+              <w:t>sponderman</w:t>
+            </w:r>
+            <w:proofErr w:type="spellEnd"/>
           </w:p>
         </w:tc>
         <w:tc>
@@ -1729,12 +2114,6 @@
         </w:tc>
       </w:tr>
       <w:tr>
-        <w:tblPrEx>
-          <w:tblCellMar>
-            <w:top w:w="0" w:type="dxa"/>
-            <w:bottom w:w="0" w:type="dxa"/>
-          </w:tblCellMar>
-        </w:tblPrEx>
         <w:trPr>
           <w:trHeight w:val="1"/>
         </w:trPr>
@@ -1827,7 +2206,39 @@
                 <w:rFonts w:ascii="Calibri" w:eastAsia="Calibri" w:hAnsi="Calibri" w:cs="Calibri"/>
                 <w:sz w:val="24"/>
               </w:rPr>
-              <w:t>Laatat, Laattojen overlayt, Yksikköikonit, Menugrafiikat, UI grafiikat, Hyökkäysnuolet, (Effektejä).</w:t>
+              <w:t xml:space="preserve">Laatat, Laattojen </w:t>
+            </w:r>
+            <w:proofErr w:type="spellStart"/>
+            <w:r>
+              <w:rPr>
+                <w:rFonts w:ascii="Calibri" w:eastAsia="Calibri" w:hAnsi="Calibri" w:cs="Calibri"/>
+                <w:sz w:val="24"/>
+              </w:rPr>
+              <w:t>overlayt</w:t>
+            </w:r>
+            <w:proofErr w:type="spellEnd"/>
+            <w:r>
+              <w:rPr>
+                <w:rFonts w:ascii="Calibri" w:eastAsia="Calibri" w:hAnsi="Calibri" w:cs="Calibri"/>
+                <w:sz w:val="24"/>
+              </w:rPr>
+              <w:t>, Yksikköikonit, Menugrafiikat, UI grafiikat, Hyökkäysnuolet, (</w:t>
+            </w:r>
+            <w:proofErr w:type="spellStart"/>
+            <w:r>
+              <w:rPr>
+                <w:rFonts w:ascii="Calibri" w:eastAsia="Calibri" w:hAnsi="Calibri" w:cs="Calibri"/>
+                <w:sz w:val="24"/>
+              </w:rPr>
+              <w:t>Effektejä</w:t>
+            </w:r>
+            <w:proofErr w:type="spellEnd"/>
+            <w:r>
+              <w:rPr>
+                <w:rFonts w:ascii="Calibri" w:eastAsia="Calibri" w:hAnsi="Calibri" w:cs="Calibri"/>
+                <w:sz w:val="24"/>
+              </w:rPr>
+              <w:t>).</w:t>
             </w:r>
           </w:p>
         </w:tc>
@@ -1864,12 +2275,6 @@
         </w:tc>
       </w:tr>
       <w:tr>
-        <w:tblPrEx>
-          <w:tblCellMar>
-            <w:top w:w="0" w:type="dxa"/>
-            <w:bottom w:w="0" w:type="dxa"/>
-          </w:tblCellMar>
-        </w:tblPrEx>
         <w:trPr>
           <w:trHeight w:val="1"/>
         </w:trPr>

</xml_diff>